<commit_message>
not simplified 17 model
</commit_message>
<xml_diff>
--- a/Installation Instruction.docx
+++ b/Installation Instruction.docx
@@ -44,31 +44,7 @@
           <w:sz w:val="30"/>
           <w:szCs w:val="30"/>
         </w:rPr>
-        <w:t xml:space="preserve">(windows subsystem </w:t>
-      </w:r>
-      <w:proofErr w:type="spellStart"/>
-      <w:r>
-        <w:rPr>
-          <w:rFonts w:ascii="Segoe UI" w:eastAsia="Times New Roman" w:hAnsi="Segoe UI" w:cs="Segoe UI"/>
-          <w:b/>
-          <w:bCs/>
-          <w:color w:val="24292E"/>
-          <w:sz w:val="30"/>
-          <w:szCs w:val="30"/>
-        </w:rPr>
-        <w:t>linux</w:t>
-      </w:r>
-      <w:proofErr w:type="spellEnd"/>
-      <w:r>
-        <w:rPr>
-          <w:rFonts w:ascii="Segoe UI" w:eastAsia="Times New Roman" w:hAnsi="Segoe UI" w:cs="Segoe UI"/>
-          <w:b/>
-          <w:bCs/>
-          <w:color w:val="24292E"/>
-          <w:sz w:val="30"/>
-          <w:szCs w:val="30"/>
-        </w:rPr>
-        <w:t xml:space="preserve">): </w:t>
+        <w:t xml:space="preserve">(windows subsystem linux): </w:t>
       </w:r>
     </w:p>
     <w:p>
@@ -119,69 +95,39 @@
         <w:rPr>
           <w:bCs/>
         </w:rPr>
-        <w:t xml:space="preserve">User name: </w:t>
-      </w:r>
-      <w:proofErr w:type="spellStart"/>
-      <w:r>
-        <w:rPr>
-          <w:bCs/>
-        </w:rPr>
-        <w:t>huayixiaolu</w:t>
-      </w:r>
-      <w:proofErr w:type="spellEnd"/>
-    </w:p>
-    <w:p>
-      <w:pPr>
-        <w:pStyle w:val="ListParagraph"/>
-        <w:ind w:left="360"/>
-        <w:contextualSpacing w:val="0"/>
-        <w:rPr>
-          <w:bCs/>
-        </w:rPr>
-      </w:pPr>
-      <w:r>
-        <w:rPr>
-          <w:bCs/>
-        </w:rPr>
-        <w:t xml:space="preserve">Pw: </w:t>
-      </w:r>
-      <w:proofErr w:type="spellStart"/>
-      <w:r>
-        <w:rPr>
-          <w:bCs/>
-        </w:rPr>
-        <w:t>ocularbiomechanics</w:t>
-      </w:r>
-      <w:proofErr w:type="spellEnd"/>
-    </w:p>
-    <w:p>
-      <w:pPr>
-        <w:pStyle w:val="ListParagraph"/>
-        <w:ind w:left="360"/>
-        <w:contextualSpacing w:val="0"/>
-        <w:rPr>
-          <w:bCs/>
-        </w:rPr>
-      </w:pPr>
-      <w:r>
-        <w:rPr>
-          <w:bCs/>
-        </w:rPr>
-        <w:t xml:space="preserve">(same as Jason’s </w:t>
-      </w:r>
-      <w:proofErr w:type="spellStart"/>
-      <w:r>
-        <w:rPr>
-          <w:bCs/>
-        </w:rPr>
-        <w:t>github</w:t>
-      </w:r>
-      <w:proofErr w:type="spellEnd"/>
-      <w:r>
-        <w:rPr>
-          <w:bCs/>
-        </w:rPr>
-        <w:t>)</w:t>
+        <w:t>User name: huayixiaolu</w:t>
+      </w:r>
+    </w:p>
+    <w:p>
+      <w:pPr>
+        <w:pStyle w:val="ListParagraph"/>
+        <w:ind w:left="360"/>
+        <w:contextualSpacing w:val="0"/>
+        <w:rPr>
+          <w:bCs/>
+        </w:rPr>
+      </w:pPr>
+      <w:r>
+        <w:rPr>
+          <w:bCs/>
+        </w:rPr>
+        <w:t>Pw: ocularbiomechanics</w:t>
+      </w:r>
+    </w:p>
+    <w:p>
+      <w:pPr>
+        <w:pStyle w:val="ListParagraph"/>
+        <w:ind w:left="360"/>
+        <w:contextualSpacing w:val="0"/>
+        <w:rPr>
+          <w:bCs/>
+        </w:rPr>
+      </w:pPr>
+      <w:r>
+        <w:rPr>
+          <w:bCs/>
+        </w:rPr>
+        <w:t>(same as Jason’s github)</w:t>
       </w:r>
     </w:p>
     <w:p>
@@ -216,109 +162,43 @@
           <w:bCs/>
         </w:rPr>
       </w:pPr>
-      <w:proofErr w:type="spellStart"/>
-      <w:r>
-        <w:rPr>
-          <w:bCs/>
-        </w:rPr>
-        <w:t>sudo</w:t>
-      </w:r>
-      <w:proofErr w:type="spellEnd"/>
-      <w:r>
-        <w:rPr>
-          <w:bCs/>
-        </w:rPr>
-        <w:t xml:space="preserve"> apt install </w:t>
-      </w:r>
-      <w:proofErr w:type="spellStart"/>
-      <w:r>
-        <w:rPr>
-          <w:bCs/>
-        </w:rPr>
-        <w:t>gcc</w:t>
-      </w:r>
-      <w:proofErr w:type="spellEnd"/>
-      <w:r>
-        <w:rPr>
-          <w:bCs/>
-        </w:rPr>
-        <w:t xml:space="preserve"> g++ </w:t>
-      </w:r>
-      <w:proofErr w:type="spellStart"/>
-      <w:r>
-        <w:rPr>
-          <w:bCs/>
-        </w:rPr>
-        <w:t>cmake</w:t>
-      </w:r>
-      <w:proofErr w:type="spellEnd"/>
-      <w:r>
-        <w:rPr>
-          <w:bCs/>
-        </w:rPr>
-        <w:t xml:space="preserve"> make git</w:t>
-      </w:r>
-    </w:p>
-    <w:p>
-      <w:pPr>
-        <w:pStyle w:val="ListParagraph"/>
-        <w:ind w:left="360"/>
-        <w:contextualSpacing w:val="0"/>
-        <w:rPr>
-          <w:bCs/>
-        </w:rPr>
-      </w:pPr>
-      <w:proofErr w:type="spellStart"/>
-      <w:r>
-        <w:rPr>
-          <w:bCs/>
-        </w:rPr>
-        <w:t>sudo</w:t>
-      </w:r>
-      <w:proofErr w:type="spellEnd"/>
-      <w:r>
-        <w:rPr>
-          <w:bCs/>
-        </w:rPr>
-        <w:t xml:space="preserve"> apt install python3-dev python3-venv</w:t>
-      </w:r>
-    </w:p>
-    <w:p>
-      <w:pPr>
-        <w:pStyle w:val="ListParagraph"/>
-        <w:ind w:left="360"/>
-        <w:contextualSpacing w:val="0"/>
-        <w:rPr>
-          <w:bCs/>
-        </w:rPr>
-      </w:pPr>
-      <w:proofErr w:type="spellStart"/>
-      <w:r>
-        <w:rPr>
-          <w:bCs/>
-        </w:rPr>
-        <w:t>sudo</w:t>
-      </w:r>
-      <w:proofErr w:type="spellEnd"/>
-      <w:r>
-        <w:rPr>
-          <w:bCs/>
-        </w:rPr>
-        <w:t xml:space="preserve"> apt install </w:t>
-      </w:r>
-      <w:proofErr w:type="spellStart"/>
-      <w:r>
-        <w:rPr>
-          <w:bCs/>
-        </w:rPr>
-        <w:t>libopenmpi</w:t>
-      </w:r>
-      <w:proofErr w:type="spellEnd"/>
-      <w:r>
-        <w:rPr>
-          <w:bCs/>
-        </w:rPr>
-        <w:t>-dev freeglut3-dev</w:t>
+      <w:r>
+        <w:rPr>
+          <w:bCs/>
+        </w:rPr>
+        <w:t>sudo apt install gcc g++ cmake make git</w:t>
+      </w:r>
+    </w:p>
+    <w:p>
+      <w:pPr>
+        <w:pStyle w:val="ListParagraph"/>
+        <w:ind w:left="360"/>
+        <w:contextualSpacing w:val="0"/>
+        <w:rPr>
+          <w:bCs/>
+        </w:rPr>
+      </w:pPr>
+      <w:r>
+        <w:rPr>
+          <w:bCs/>
+        </w:rPr>
+        <w:t>sudo apt install python3-dev python3-venv</w:t>
+      </w:r>
+    </w:p>
+    <w:p>
+      <w:pPr>
+        <w:pStyle w:val="ListParagraph"/>
+        <w:ind w:left="360"/>
+        <w:contextualSpacing w:val="0"/>
+        <w:rPr>
+          <w:bCs/>
+        </w:rPr>
+      </w:pPr>
+      <w:r>
+        <w:rPr>
+          <w:bCs/>
+        </w:rPr>
+        <w:t>sudo apt install libopenmpi-dev freeglut3-dev</w:t>
       </w:r>
     </w:p>
     <w:p>
@@ -340,125 +220,55 @@
         <w:rPr>
           <w:b/>
         </w:rPr>
-        <w:t>o solve “</w:t>
-      </w:r>
-      <w:proofErr w:type="spellStart"/>
-      <w:r>
-        <w:rPr>
-          <w:b/>
-        </w:rPr>
-        <w:t>llvm</w:t>
-      </w:r>
-      <w:proofErr w:type="spellEnd"/>
-      <w:r>
-        <w:rPr>
-          <w:b/>
-        </w:rPr>
-        <w:t xml:space="preserve"> version too low” error</w:t>
-      </w:r>
-    </w:p>
-    <w:p>
-      <w:pPr>
-        <w:pStyle w:val="ListParagraph"/>
-        <w:ind w:left="360"/>
-        <w:contextualSpacing w:val="0"/>
-        <w:rPr>
-          <w:bCs/>
-        </w:rPr>
-      </w:pPr>
-      <w:r>
-        <w:rPr>
-          <w:bCs/>
-        </w:rPr>
-        <w:t xml:space="preserve">$ </w:t>
-      </w:r>
-      <w:proofErr w:type="spellStart"/>
-      <w:r>
-        <w:rPr>
-          <w:bCs/>
-        </w:rPr>
-        <w:t>sudo</w:t>
-      </w:r>
-      <w:proofErr w:type="spellEnd"/>
-      <w:r>
-        <w:rPr>
-          <w:bCs/>
-        </w:rPr>
-        <w:t xml:space="preserve"> apt-get install llvm-10 llvm-10-dev</w:t>
-      </w:r>
-    </w:p>
-    <w:p>
-      <w:pPr>
-        <w:pStyle w:val="ListParagraph"/>
-        <w:ind w:left="360"/>
-        <w:contextualSpacing w:val="0"/>
-        <w:rPr>
-          <w:bCs/>
-        </w:rPr>
-      </w:pPr>
-      <w:r>
-        <w:rPr>
-          <w:bCs/>
-        </w:rPr>
-        <w:t>$ export LLVM_CONFIG=/</w:t>
-      </w:r>
-      <w:proofErr w:type="spellStart"/>
-      <w:r>
-        <w:rPr>
-          <w:bCs/>
-        </w:rPr>
-        <w:t>usr</w:t>
-      </w:r>
-      <w:proofErr w:type="spellEnd"/>
-      <w:r>
-        <w:rPr>
-          <w:bCs/>
-        </w:rPr>
-        <w:t>/bin/llvm-config-10</w:t>
-      </w:r>
-    </w:p>
-    <w:p>
-      <w:pPr>
-        <w:pStyle w:val="ListParagraph"/>
-        <w:ind w:left="360"/>
-        <w:contextualSpacing w:val="0"/>
-        <w:rPr>
-          <w:b/>
-        </w:rPr>
-      </w:pPr>
-      <w:r>
-        <w:rPr>
-          <w:b/>
-        </w:rPr>
-        <w:t xml:space="preserve">To solve </w:t>
-      </w:r>
-      <w:proofErr w:type="spellStart"/>
-      <w:r>
-        <w:rPr>
-          <w:b/>
-        </w:rPr>
-        <w:t>numba</w:t>
-      </w:r>
-      <w:proofErr w:type="spellEnd"/>
-      <w:r>
-        <w:rPr>
-          <w:b/>
-        </w:rPr>
-        <w:t xml:space="preserve"> requires </w:t>
-      </w:r>
-      <w:proofErr w:type="spellStart"/>
-      <w:r>
-        <w:rPr>
-          <w:b/>
-        </w:rPr>
-        <w:t>colorama</w:t>
-      </w:r>
-      <w:proofErr w:type="spellEnd"/>
-      <w:r>
-        <w:rPr>
-          <w:b/>
-        </w:rPr>
-        <w:t xml:space="preserve"> &gt;= 0.3.9 error</w:t>
+        <w:t>o solve “llvm version too low” error</w:t>
+      </w:r>
+    </w:p>
+    <w:p>
+      <w:pPr>
+        <w:pStyle w:val="ListParagraph"/>
+        <w:ind w:left="360"/>
+        <w:contextualSpacing w:val="0"/>
+        <w:rPr>
+          <w:bCs/>
+        </w:rPr>
+      </w:pPr>
+      <w:r>
+        <w:rPr>
+          <w:bCs/>
+        </w:rPr>
+        <w:t>$ sudo apt-get install llvm-10 llvm-10-dev</w:t>
+      </w:r>
+    </w:p>
+    <w:p>
+      <w:pPr>
+        <w:pStyle w:val="ListParagraph"/>
+        <w:ind w:left="360"/>
+        <w:contextualSpacing w:val="0"/>
+        <w:rPr>
+          <w:bCs/>
+        </w:rPr>
+      </w:pPr>
+      <w:r>
+        <w:rPr>
+          <w:bCs/>
+        </w:rPr>
+        <w:t>$ export LLVM_CONFIG=/usr/bin/llvm-config-10</w:t>
+      </w:r>
+    </w:p>
+    <w:p>
+      <w:pPr>
+        <w:pStyle w:val="ListParagraph"/>
+        <w:ind w:left="360"/>
+        <w:contextualSpacing w:val="0"/>
+        <w:rPr>
+          <w:b/>
+        </w:rPr>
+      </w:pPr>
+      <w:r>
+        <w:rPr>
+          <w:b/>
+        </w:rPr>
+        <w:t>To solve numba requires colorama &gt;= 0.3.9 error</w:t>
       </w:r>
     </w:p>
     <w:p>
@@ -496,35 +306,7 @@
         <w:rPr>
           <w:bCs/>
         </w:rPr>
-        <w:t xml:space="preserve">$ </w:t>
-      </w:r>
-      <w:proofErr w:type="spellStart"/>
-      <w:r>
-        <w:rPr>
-          <w:bCs/>
-        </w:rPr>
-        <w:t>sudo</w:t>
-      </w:r>
-      <w:proofErr w:type="spellEnd"/>
-      <w:r>
-        <w:rPr>
-          <w:bCs/>
-        </w:rPr>
-        <w:t xml:space="preserve"> pip install </w:t>
-      </w:r>
-      <w:proofErr w:type="spellStart"/>
-      <w:r>
-        <w:rPr>
-          <w:bCs/>
-        </w:rPr>
-        <w:t>colorama</w:t>
-      </w:r>
-      <w:proofErr w:type="spellEnd"/>
-      <w:r>
-        <w:rPr>
-          <w:bCs/>
-        </w:rPr>
-        <w:t xml:space="preserve"> </w:t>
+        <w:t xml:space="preserve">$ sudo pip install colorama </w:t>
       </w:r>
       <w:r>
         <w:rPr>
@@ -580,16 +362,8 @@
         <w:rPr>
           <w:bCs/>
         </w:rPr>
-        <w:t xml:space="preserve">python3 -m pip install </w:t>
-      </w:r>
-      <w:proofErr w:type="spellStart"/>
-      <w:r>
-        <w:rPr>
-          <w:bCs/>
-        </w:rPr>
-        <w:t>colorama</w:t>
-      </w:r>
-      <w:proofErr w:type="spellEnd"/>
+        <w:t>python3 -m pip install colorama</w:t>
+      </w:r>
     </w:p>
     <w:p>
       <w:pPr>
@@ -626,51 +400,23 @@
         <w:rPr>
           <w:bCs/>
         </w:rPr>
-        <w:t xml:space="preserve">$ </w:t>
-      </w:r>
-      <w:proofErr w:type="spellStart"/>
-      <w:r>
-        <w:rPr>
-          <w:bCs/>
-        </w:rPr>
-        <w:t>sudo</w:t>
-      </w:r>
-      <w:proofErr w:type="spellEnd"/>
-      <w:r>
-        <w:rPr>
-          <w:bCs/>
-        </w:rPr>
-        <w:t xml:space="preserve"> apt-get update -y</w:t>
-      </w:r>
-    </w:p>
-    <w:p>
-      <w:pPr>
-        <w:pStyle w:val="ListParagraph"/>
-        <w:ind w:left="360"/>
-        <w:contextualSpacing w:val="0"/>
-        <w:rPr>
-          <w:bCs/>
-        </w:rPr>
-      </w:pPr>
-      <w:r>
-        <w:rPr>
-          <w:bCs/>
-        </w:rPr>
-        <w:t xml:space="preserve">$ </w:t>
-      </w:r>
-      <w:proofErr w:type="spellStart"/>
-      <w:r>
-        <w:rPr>
-          <w:bCs/>
-        </w:rPr>
-        <w:t>sudo</w:t>
-      </w:r>
-      <w:proofErr w:type="spellEnd"/>
-      <w:r>
-        <w:rPr>
-          <w:bCs/>
-        </w:rPr>
-        <w:t xml:space="preserve"> apt-get install -y hdf5-tools</w:t>
+        <w:t>$ sudo apt-get update -y</w:t>
+      </w:r>
+    </w:p>
+    <w:p>
+      <w:pPr>
+        <w:pStyle w:val="ListParagraph"/>
+        <w:ind w:left="360"/>
+        <w:contextualSpacing w:val="0"/>
+        <w:rPr>
+          <w:bCs/>
+        </w:rPr>
+      </w:pPr>
+      <w:r>
+        <w:rPr>
+          <w:bCs/>
+        </w:rPr>
+        <w:t>$ sudo apt-get install -y hdf5-tools</w:t>
       </w:r>
     </w:p>
     <w:p>
@@ -714,21 +460,7 @@
         <w:rPr>
           <w:bCs/>
         </w:rPr>
-        <w:t>git clone &lt;</w:t>
-      </w:r>
-      <w:proofErr w:type="spellStart"/>
-      <w:r>
-        <w:rPr>
-          <w:bCs/>
-        </w:rPr>
-        <w:t>fastPLI</w:t>
-      </w:r>
-      <w:proofErr w:type="spellEnd"/>
-      <w:r>
-        <w:rPr>
-          <w:bCs/>
-        </w:rPr>
-        <w:t>-repository&gt;</w:t>
+        <w:t>git clone &lt;fastPLI-repository&gt;</w:t>
       </w:r>
     </w:p>
     <w:p>
@@ -750,16 +482,8 @@
         <w:rPr>
           <w:bCs/>
         </w:rPr>
-        <w:t xml:space="preserve">cd </w:t>
-      </w:r>
-      <w:proofErr w:type="spellStart"/>
-      <w:r>
-        <w:rPr>
-          <w:bCs/>
-        </w:rPr>
-        <w:t>fastpli</w:t>
-      </w:r>
-      <w:proofErr w:type="spellEnd"/>
+        <w:t>cd fastpli</w:t>
+      </w:r>
     </w:p>
     <w:p>
       <w:pPr>
@@ -806,16 +530,8 @@
         <w:rPr>
           <w:bCs/>
         </w:rPr>
-        <w:t xml:space="preserve">make </w:t>
-      </w:r>
-      <w:proofErr w:type="spellStart"/>
-      <w:r>
-        <w:rPr>
-          <w:bCs/>
-        </w:rPr>
-        <w:t>fastpli</w:t>
-      </w:r>
-      <w:proofErr w:type="spellEnd"/>
+        <w:t>make fastpli</w:t>
+      </w:r>
     </w:p>
     <w:p>
       <w:pPr>
@@ -837,16 +553,8 @@
         <w:rPr>
           <w:bCs/>
         </w:rPr>
-        <w:t xml:space="preserve">pip3 </w:t>
-      </w:r>
-      <w:proofErr w:type="gramStart"/>
-      <w:r>
-        <w:rPr>
-          <w:bCs/>
-        </w:rPr>
-        <w:t>install .</w:t>
-      </w:r>
-      <w:proofErr w:type="gramEnd"/>
+        <w:t>pip3 install .</w:t>
+      </w:r>
     </w:p>
     <w:p>
       <w:pPr>
@@ -1073,45 +781,39 @@
         <w:rPr>
           <w:bCs/>
         </w:rPr>
-        <w:t xml:space="preserve">cd </w:t>
-      </w:r>
-      <w:proofErr w:type="spellStart"/>
-      <w:r>
-        <w:rPr>
-          <w:bCs/>
-        </w:rPr>
-        <w:t>fastpliFork</w:t>
-      </w:r>
-      <w:proofErr w:type="spellEnd"/>
-    </w:p>
-    <w:p>
-      <w:pPr>
-        <w:pStyle w:val="ListParagraph"/>
-        <w:ind w:left="360"/>
-        <w:contextualSpacing w:val="0"/>
-        <w:rPr>
-          <w:bCs/>
-        </w:rPr>
-      </w:pPr>
-      <w:r>
-        <w:rPr>
-          <w:bCs/>
-        </w:rPr>
-        <w:t xml:space="preserve">git </w:t>
-      </w:r>
-      <w:proofErr w:type="gramStart"/>
-      <w:r>
-        <w:rPr>
-          <w:bCs/>
-        </w:rPr>
-        <w:t>pull</w:t>
-      </w:r>
-      <w:proofErr w:type="gramEnd"/>
-      <w:r>
-        <w:rPr>
-          <w:bCs/>
-        </w:rPr>
-        <w:t xml:space="preserve"> </w:t>
+        <w:t>cd fastpliFork</w:t>
+      </w:r>
+    </w:p>
+    <w:p>
+      <w:pPr>
+        <w:pStyle w:val="ListParagraph"/>
+        <w:ind w:left="360"/>
+        <w:contextualSpacing w:val="0"/>
+        <w:rPr>
+          <w:bCs/>
+        </w:rPr>
+      </w:pPr>
+      <w:r>
+        <w:rPr>
+          <w:bCs/>
+        </w:rPr>
+        <w:t>export DISPLAY=:0</w:t>
+      </w:r>
+    </w:p>
+    <w:p>
+      <w:pPr>
+        <w:pStyle w:val="ListParagraph"/>
+        <w:ind w:left="360"/>
+        <w:contextualSpacing w:val="0"/>
+        <w:rPr>
+          <w:bCs/>
+        </w:rPr>
+      </w:pPr>
+      <w:r>
+        <w:rPr>
+          <w:bCs/>
+        </w:rPr>
+        <w:t xml:space="preserve">git pull </w:t>
       </w:r>
     </w:p>
     <w:p>
@@ -1143,31 +845,37 @@
         <w:rPr>
           <w:bCs/>
         </w:rPr>
-        <w:t xml:space="preserve">git </w:t>
-      </w:r>
-      <w:proofErr w:type="gramStart"/>
-      <w:r>
-        <w:rPr>
-          <w:bCs/>
-        </w:rPr>
-        <w:t>add .</w:t>
-      </w:r>
-      <w:proofErr w:type="gramEnd"/>
-    </w:p>
-    <w:p>
-      <w:pPr>
-        <w:pStyle w:val="ListParagraph"/>
-        <w:ind w:left="360"/>
-        <w:contextualSpacing w:val="0"/>
-        <w:rPr>
-          <w:bCs/>
-        </w:rPr>
-      </w:pPr>
-      <w:r>
-        <w:rPr>
-          <w:bCs/>
-        </w:rPr>
-        <w:t>git commit -m "push output"</w:t>
+        <w:t>git add .</w:t>
+      </w:r>
+    </w:p>
+    <w:p>
+      <w:pPr>
+        <w:pStyle w:val="ListParagraph"/>
+        <w:ind w:left="360"/>
+        <w:contextualSpacing w:val="0"/>
+        <w:rPr>
+          <w:bCs/>
+        </w:rPr>
+      </w:pPr>
+      <w:r>
+        <w:rPr>
+          <w:bCs/>
+        </w:rPr>
+        <w:t xml:space="preserve">git commit </w:t>
+      </w:r>
+      <w:r>
+        <w:rPr>
+          <w:bCs/>
+          <w:i/>
+          <w:iCs/>
+        </w:rPr>
+        <w:t>-m "push</w:t>
+      </w:r>
+      <w:r>
+        <w:rPr>
+          <w:bCs/>
+        </w:rPr>
+        <w:t xml:space="preserve"> output"</w:t>
       </w:r>
     </w:p>
     <w:p>
@@ -1202,12 +910,235 @@
         <w:ind w:left="0"/>
         <w:contextualSpacing w:val="0"/>
         <w:rPr>
-          <w:rFonts w:ascii="Segoe UI" w:eastAsia="Times New Roman" w:hAnsi="Segoe UI" w:cs="Segoe UI"/>
-          <w:b/>
-          <w:bCs/>
-          <w:color w:val="24292E"/>
-          <w:sz w:val="30"/>
-          <w:szCs w:val="30"/>
+          <w:bCs/>
+        </w:rPr>
+      </w:pPr>
+      <w:r>
+        <w:rPr>
+          <w:bCs/>
+        </w:rPr>
+        <w:t xml:space="preserve">cp </w:t>
+      </w:r>
+      <w:r>
+        <w:rPr>
+          <w:bCs/>
+        </w:rPr>
+        <w:t>~</w:t>
+      </w:r>
+      <w:r>
+        <w:rPr>
+          <w:bCs/>
+        </w:rPr>
+        <w:t>/</w:t>
+      </w:r>
+      <w:r>
+        <w:rPr>
+          <w:bCs/>
+        </w:rPr>
+        <w:t>VolumeCollisionSolverFengtin</w:t>
+      </w:r>
+      <w:r>
+        <w:rPr>
+          <w:bCs/>
+        </w:rPr>
+        <w:t>g</w:t>
+      </w:r>
+      <w:r>
+        <w:rPr>
+          <w:bCs/>
+        </w:rPr>
+        <w:t>/</w:t>
+      </w:r>
+      <w:r>
+        <w:rPr>
+          <w:bCs/>
+        </w:rPr>
+        <w:t>input/</w:t>
+      </w:r>
+      <w:r>
+        <w:rPr>
+          <w:bCs/>
+        </w:rPr>
+        <w:t xml:space="preserve">input.dat </w:t>
+      </w:r>
+      <w:r>
+        <w:rPr>
+          <w:bCs/>
+        </w:rPr>
+        <w:t>~</w:t>
+      </w:r>
+      <w:r>
+        <w:rPr>
+          <w:bCs/>
+        </w:rPr>
+        <w:t>/VolumeCollisionSolverFork/input/</w:t>
+      </w:r>
+    </w:p>
+    <w:p>
+      <w:pPr>
+        <w:pStyle w:val="ListParagraph"/>
+        <w:ind w:left="0"/>
+        <w:contextualSpacing w:val="0"/>
+        <w:rPr>
+          <w:bCs/>
+        </w:rPr>
+      </w:pPr>
+      <w:r>
+        <w:rPr>
+          <w:bCs/>
+        </w:rPr>
+        <w:t xml:space="preserve">cp </w:t>
+      </w:r>
+      <w:r>
+        <w:rPr>
+          <w:bCs/>
+        </w:rPr>
+        <w:t>~</w:t>
+      </w:r>
+      <w:r>
+        <w:rPr>
+          <w:bCs/>
+        </w:rPr>
+        <w:t>/</w:t>
+      </w:r>
+      <w:r>
+        <w:rPr>
+          <w:bCs/>
+        </w:rPr>
+        <w:t>VolumeCollisionSolverFengting</w:t>
+      </w:r>
+      <w:r>
+        <w:rPr>
+          <w:bCs/>
+        </w:rPr>
+        <w:t>/</w:t>
+      </w:r>
+      <w:r>
+        <w:rPr>
+          <w:bCs/>
+        </w:rPr>
+        <w:t>example</w:t>
+      </w:r>
+      <w:r>
+        <w:rPr>
+          <w:bCs/>
+        </w:rPr>
+        <w:t>/</w:t>
+      </w:r>
+      <w:r>
+        <w:rPr>
+          <w:bCs/>
+        </w:rPr>
+        <w:t>loop_fiber</w:t>
+      </w:r>
+      <w:r>
+        <w:rPr>
+          <w:bCs/>
+        </w:rPr>
+        <w:t>.py ~</w:t>
+      </w:r>
+      <w:r>
+        <w:rPr>
+          <w:bCs/>
+        </w:rPr>
+        <w:t>/VolumeCollisionSolverFork/</w:t>
+      </w:r>
+      <w:r>
+        <w:rPr>
+          <w:bCs/>
+        </w:rPr>
+        <w:t>example</w:t>
+      </w:r>
+      <w:r>
+        <w:rPr>
+          <w:bCs/>
+        </w:rPr>
+        <w:t>/</w:t>
+      </w:r>
+    </w:p>
+    <w:p>
+      <w:pPr>
+        <w:pStyle w:val="ListParagraph"/>
+        <w:ind w:left="0"/>
+        <w:contextualSpacing w:val="0"/>
+        <w:rPr>
+          <w:bCs/>
+        </w:rPr>
+      </w:pPr>
+      <w:r>
+        <w:rPr>
+          <w:bCs/>
+        </w:rPr>
+        <w:t xml:space="preserve">cp </w:t>
+      </w:r>
+      <w:r>
+        <w:rPr>
+          <w:bCs/>
+        </w:rPr>
+        <w:t>~</w:t>
+      </w:r>
+      <w:r>
+        <w:rPr>
+          <w:bCs/>
+        </w:rPr>
+        <w:t>/VolumeCollisionSolverFork/</w:t>
+      </w:r>
+      <w:r>
+        <w:rPr>
+          <w:bCs/>
+        </w:rPr>
+        <w:t>out</w:t>
+      </w:r>
+      <w:r>
+        <w:rPr>
+          <w:bCs/>
+        </w:rPr>
+        <w:t>put/</w:t>
+      </w:r>
+      <w:r>
+        <w:rPr>
+          <w:bCs/>
+        </w:rPr>
+        <w:t>input</w:t>
+      </w:r>
+      <w:r>
+        <w:rPr>
+          <w:bCs/>
+        </w:rPr>
+        <w:t>_solved</w:t>
+      </w:r>
+      <w:r>
+        <w:rPr>
+          <w:bCs/>
+        </w:rPr>
+        <w:t>.dat ~</w:t>
+      </w:r>
+      <w:r>
+        <w:rPr>
+          <w:bCs/>
+        </w:rPr>
+        <w:t>/</w:t>
+      </w:r>
+      <w:r>
+        <w:rPr>
+          <w:bCs/>
+        </w:rPr>
+        <w:t>VolumeCollisionSolverFengting</w:t>
+      </w:r>
+      <w:r>
+        <w:rPr>
+          <w:bCs/>
+        </w:rPr>
+        <w:t>/output/</w:t>
+      </w:r>
+    </w:p>
+    <w:p>
+      <w:pPr>
+        <w:pStyle w:val="ListParagraph"/>
+        <w:ind w:left="0"/>
+        <w:contextualSpacing w:val="0"/>
+        <w:rPr>
+          <w:bCs/>
         </w:rPr>
       </w:pPr>
     </w:p>

</xml_diff>